<commit_message>
Update MAPEAMENTO, PADRONIZAÇÃO E QUALIFICAÇÃO DE NOMENCLATURAS DOS IMUNOBIOLÓGICOS EM TRÊS BASES BRASILEIRAS.docx
resumo artigo
</commit_message>
<xml_diff>
--- a/Produção científica/MAPEAMENTO, PADRONIZAÇÃO E QUALIFICAÇÃO DE NOMENCLATURAS DOS IMUNOBIOLÓGICOS EM TRÊS BASES BRASILEIRAS.docx
+++ b/Produção científica/MAPEAMENTO, PADRONIZAÇÃO E QUALIFICAÇÃO DE NOMENCLATURAS DOS IMUNOBIOLÓGICOS EM TRÊS BASES BRASILEIRAS.docx
@@ -111,10 +111,7 @@
         <w:jc w:val="both"/>
       </w:pPr>
       <w:r>
-        <w:t>1</w:t>
-      </w:r>
-      <w:r>
-        <w:t xml:space="preserve"> - </w:t>
+        <w:t xml:space="preserve">1 - </w:t>
       </w:r>
       <w:r>
         <w:t>Farmacêutica graduada pelo Centro Universitário São Camilo</w:t>
@@ -126,10 +123,7 @@
         <w:t>. Pós-graduada em Farmacologia e Farmácia Clínica pela Faculdade Integrada de Pesquisa e Educação em Saú</w:t>
       </w:r>
       <w:r>
-        <w:t>de de São Paulo, São Paulo, SP, Brasil.</w:t>
-      </w:r>
-      <w:r>
-        <w:t xml:space="preserve"> MBA em andamento em Gestão de Projetos pela XP educação, Belo Horizonte, MG, Brasil.</w:t>
+        <w:t>de de São Paulo, São Paulo, SP, Brasil. MBA em andamento em Gestão de Projetos pela XP educação, Belo Horizonte, MG, Brasil.</w:t>
       </w:r>
     </w:p>
     <w:p>
@@ -141,13 +135,7 @@
         <w:rPr>
           <w:highlight w:val="yellow"/>
         </w:rPr>
-        <w:t>2</w:t>
-      </w:r>
-      <w:r>
-        <w:rPr>
-          <w:highlight w:val="yellow"/>
-        </w:rPr>
-        <w:t xml:space="preserve"> - Médica graduada pela Universidade Federal do Rio Grande do Sul – UFRGS, Porto Alegre, RS, Brasil. Mestrado em ciências médicas pela Universidade Federal do Rio Grande do Sul – UFRGS, Porto Alegre, RS, Brasil. Doutorado em construção de base de conhecimento de um sistema especialista de apoio ao diagnóstico de cardiopatias congênitas pela Universidade Federal de São Paulo – UNIFESP, São Paulo, SP, Brasil. Pós-doutorado em informática em saúde pela Erasmus University, Rotterdam, Holanda.</w:t>
+        <w:t>2 - Médica graduada pela Universidade Federal do Rio Grande do Sul – UFRGS, Porto Alegre, RS, Brasil. Mestrado em ciências médicas pela Universidade Federal do Rio Grande do Sul – UFRGS, Porto Alegre, RS, Brasil. Doutorado em construção de base de conhecimento de um sistema especialista de apoio ao diagnóstico de cardiopatias congênitas pela Universidade Federal de São Paulo – UNIFESP, São Paulo, SP, Brasil. Pós-doutorado em informática em saúde pela Erasmus University, Rotterdam, Holanda.</w:t>
       </w:r>
     </w:p>
     <w:p>
@@ -158,6 +146,9 @@
       <w:r>
         <w:t>3 -</w:t>
       </w:r>
+      <w:r>
+        <w:t xml:space="preserve"> </w:t>
+      </w:r>
     </w:p>
     <w:p>
       <w:pPr>
@@ -179,33 +170,21 @@
         <w:rPr>
           <w:lang w:eastAsia="pt-BR"/>
         </w:rPr>
-        <w:t xml:space="preserve">Autor correspondente: </w:t>
-      </w:r>
-      <w:r>
+        <w:t>Autor correspondente: Monalisa de Assis Molla</w:t>
+      </w:r>
+    </w:p>
+    <w:p>
+      <w:pPr>
+        <w:jc w:val="center"/>
         <w:rPr>
           <w:lang w:eastAsia="pt-BR"/>
         </w:rPr>
-        <w:t>Monalisa de Assis Molla</w:t>
-      </w:r>
-    </w:p>
-    <w:p>
-      <w:pPr>
-        <w:jc w:val="center"/>
+      </w:pPr>
+      <w:r>
         <w:rPr>
           <w:lang w:eastAsia="pt-BR"/>
         </w:rPr>
-      </w:pPr>
-      <w:r>
-        <w:rPr>
-          <w:lang w:eastAsia="pt-BR"/>
-        </w:rPr>
-        <w:t xml:space="preserve">E-mail: </w:t>
-      </w:r>
-      <w:r>
-        <w:rPr>
-          <w:lang w:eastAsia="pt-BR"/>
-        </w:rPr>
-        <w:t>monalisa.aassis@hsl.org.br</w:t>
+        <w:t>E-mail: monalisa.aassis@hsl.org.br</w:t>
       </w:r>
     </w:p>
     <w:p>
@@ -241,7 +220,6 @@
         <w:rPr>
           <w:rFonts w:cstheme="minorHAnsi"/>
           <w:b/>
-          <w:highlight w:val="yellow"/>
         </w:rPr>
         <w:t>RESUMO</w:t>
       </w:r>
@@ -363,10 +341,6 @@
         <w:spacing w:after="0" w:line="360" w:lineRule="auto"/>
         <w:contextualSpacing/>
         <w:jc w:val="both"/>
-        <w:rPr>
-          <w:rFonts w:cstheme="minorHAnsi"/>
-          <w:b/>
-        </w:rPr>
       </w:pPr>
       <w:r>
         <w:t xml:space="preserve">O objetivo deste </w:t>
@@ -378,7 +352,13 @@
         <w:t xml:space="preserve"> é </w:t>
       </w:r>
       <w:r>
-        <w:t xml:space="preserve">mapear as listas de codificações locais em três bases brasileiras. </w:t>
+        <w:t>mapear as listas d</w:t>
+      </w:r>
+      <w:r>
+        <w:t xml:space="preserve">os imunobiológicos </w:t>
+      </w:r>
+      <w:r>
+        <w:t xml:space="preserve">em três bases brasileiras. </w:t>
       </w:r>
       <w:r>
         <w:t>O mapeamento obedeceu a</w:t>
@@ -399,58 +379,89 @@
         <w:t xml:space="preserve"> e 21564</w:t>
       </w:r>
       <w:r>
-        <w:t xml:space="preserve">. Foram mapeadas as </w:t>
-      </w:r>
-      <w:r>
-        <w:t>listas</w:t>
-      </w:r>
-      <w:r>
-        <w:t xml:space="preserve"> dos Imunobiológicos de três bases de dados brasileiras</w:t>
-      </w:r>
-      <w:r>
         <w:t xml:space="preserve">. </w:t>
       </w:r>
       <w:r>
-        <w:rPr>
-          <w:highlight w:val="yellow"/>
-        </w:rPr>
-        <w:t>47% dos mapeamentos foram classificados com grau de equivalência 4, onde o conceito fonte foi mais restrito com mais significado específico que o conceito/termo alvo. Entende-se que este estudo fornece subsídios para a ANVISA prosseguir no trabalho de harmonização das listas locais com o padrão IDMP.</w:t>
+        <w:t>Prevaleceu</w:t>
+      </w:r>
+      <w:r>
+        <w:t xml:space="preserve"> 44,6% </w:t>
       </w:r>
       <w:bookmarkStart w:id="0" w:name="_GoBack"/>
       <w:bookmarkEnd w:id="0"/>
-    </w:p>
-    <w:p>
-      <w:r>
-        <w:rPr>
+      <w:r>
+        <w:t>os mapeamentos classificados com grau de equivalência 1, onde o conceito fonte possuía e</w:t>
+      </w:r>
+      <w:r>
+        <w:t>quivalência de s</w:t>
+      </w:r>
+      <w:r>
+        <w:t xml:space="preserve">ignificado; léxica e conceitual com o termo alvo. E </w:t>
+      </w:r>
+      <w:r>
+        <w:t xml:space="preserve">cerca de </w:t>
+      </w:r>
+      <w:r>
+        <w:t xml:space="preserve">30,1% termos classificados com grau de equivalência 4, ou seja, </w:t>
+      </w:r>
+      <w:r>
+        <w:t>o conceito fonte é mais restrito e tem mais significado específico que o conceito/termo alvo.</w:t>
+      </w:r>
+    </w:p>
+    <w:p>
+      <w:pPr>
+        <w:spacing w:after="0" w:line="360" w:lineRule="auto"/>
+        <w:contextualSpacing/>
+        <w:jc w:val="both"/>
+      </w:pPr>
+      <w:r>
+        <w:t>E</w:t>
+      </w:r>
+      <w:r>
+        <w:t>ntende-se que este estudo</w:t>
+      </w:r>
+      <w:r>
+        <w:t xml:space="preserve"> fornece subsídios</w:t>
+      </w:r>
+      <w:r>
+        <w:t xml:space="preserve"> para que exista uma política de governança de dados bem definida para que ocorra uma </w:t>
+      </w:r>
+      <w:r>
+        <w:t>harmonização das listas locais</w:t>
+      </w:r>
+      <w:r>
+        <w:t xml:space="preserve"> </w:t>
+      </w:r>
+      <w:r>
+        <w:t xml:space="preserve">e segurança na administração dos imunobiológicos. </w:t>
+      </w:r>
+    </w:p>
+    <w:p>
+      <w:pPr>
+        <w:spacing w:after="0" w:line="360" w:lineRule="auto"/>
+        <w:contextualSpacing/>
+        <w:jc w:val="both"/>
+      </w:pPr>
+    </w:p>
+    <w:p>
+      <w:pPr>
+        <w:rPr>
+          <w:rFonts w:cstheme="minorHAnsi"/>
           <w:b/>
         </w:rPr>
-        <w:t xml:space="preserve">Descritores: </w:t>
-      </w:r>
-    </w:p>
-    <w:p>
-      <w:pPr>
-        <w:jc w:val="both"/>
-        <w:rPr>
-          <w:rFonts w:cstheme="minorHAnsi"/>
+      </w:pPr>
+      <w:r>
+        <w:rPr>
           <w:b/>
         </w:rPr>
-      </w:pPr>
-    </w:p>
-    <w:p>
-      <w:pPr>
-        <w:rPr>
-          <w:rFonts w:cstheme="minorHAnsi"/>
+        <w:t>D</w:t>
+      </w:r>
+      <w:r>
+        <w:rPr>
           <w:b/>
         </w:rPr>
-      </w:pPr>
-    </w:p>
-    <w:p>
-      <w:pPr>
-        <w:rPr>
-          <w:rFonts w:cstheme="minorHAnsi"/>
-          <w:b/>
-        </w:rPr>
-      </w:pPr>
+        <w:t xml:space="preserve">escritores: </w:t>
+      </w:r>
     </w:p>
     <w:p>
       <w:pPr>
@@ -545,7 +556,19 @@
         <w:rPr>
           <w:rFonts w:asciiTheme="minorHAnsi" w:hAnsiTheme="minorHAnsi" w:cstheme="minorHAnsi"/>
         </w:rPr>
-        <w:t xml:space="preserve">O Hospital Sírio Libanês (HSL) é um dos cinco hospitais de excelência que pertencem ao </w:t>
+        <w:t xml:space="preserve">O Hospital Sírio Libanês (HSL) é um dos </w:t>
+      </w:r>
+      <w:r>
+        <w:rPr>
+          <w:rFonts w:asciiTheme="minorHAnsi" w:hAnsiTheme="minorHAnsi" w:cstheme="minorHAnsi"/>
+        </w:rPr>
+        <w:t>seis</w:t>
+      </w:r>
+      <w:r>
+        <w:rPr>
+          <w:rFonts w:asciiTheme="minorHAnsi" w:hAnsiTheme="minorHAnsi" w:cstheme="minorHAnsi"/>
+        </w:rPr>
+        <w:t xml:space="preserve"> hospitais de excelência que pertencem ao </w:t>
       </w:r>
       <w:r>
         <w:rPr>
@@ -800,7 +823,15 @@
           <w:sz w:val="22"/>
           <w:szCs w:val="22"/>
         </w:rPr>
-        <w:t xml:space="preserve"> - compartilhamento da informação entre sistemas e organizações (interoperabilidade); </w:t>
+        <w:t xml:space="preserve"> - c</w:t>
+      </w:r>
+      <w:r>
+        <w:rPr>
+          <w:rFonts w:asciiTheme="minorHAnsi" w:hAnsiTheme="minorHAnsi" w:cstheme="minorHAnsi"/>
+          <w:sz w:val="22"/>
+          <w:szCs w:val="22"/>
+        </w:rPr>
+        <w:t xml:space="preserve">ompartilhamento da informação entre sistemas e organizações (interoperabilidade); </w:t>
       </w:r>
     </w:p>
     <w:p>
@@ -823,7 +854,15 @@
           <w:sz w:val="22"/>
           <w:szCs w:val="22"/>
         </w:rPr>
-        <w:t xml:space="preserve">- Reuso dos dados coletados com um dado propósito para alcançar um propósito diferente (uso secundário); </w:t>
+        <w:t>- r</w:t>
+      </w:r>
+      <w:r>
+        <w:rPr>
+          <w:rFonts w:asciiTheme="minorHAnsi" w:hAnsiTheme="minorHAnsi" w:cstheme="minorHAnsi"/>
+          <w:sz w:val="22"/>
+          <w:szCs w:val="22"/>
+        </w:rPr>
+        <w:t xml:space="preserve">euso dos dados coletados com um dado propósito para alcançar um propósito diferente (uso secundário); </w:t>
       </w:r>
     </w:p>
     <w:p>
@@ -1022,39 +1061,15 @@
           <w:sz w:val="22"/>
           <w:szCs w:val="22"/>
         </w:rPr>
-        <w:t>o utilizados como padronizados contribuindo</w:t>
-      </w:r>
-      <w:r>
-        <w:rPr>
-          <w:rFonts w:asciiTheme="minorHAnsi" w:hAnsiTheme="minorHAnsi" w:cstheme="minorHAnsi"/>
-          <w:sz w:val="22"/>
-          <w:szCs w:val="22"/>
-        </w:rPr>
-        <w:t xml:space="preserve"> com a harmonização </w:t>
-      </w:r>
-      <w:r>
-        <w:rPr>
-          <w:rFonts w:asciiTheme="minorHAnsi" w:hAnsiTheme="minorHAnsi" w:cstheme="minorHAnsi"/>
-          <w:sz w:val="22"/>
-          <w:szCs w:val="22"/>
-        </w:rPr>
-        <w:t>desses termos e</w:t>
-      </w:r>
-      <w:r>
-        <w:rPr>
-          <w:rFonts w:asciiTheme="minorHAnsi" w:hAnsiTheme="minorHAnsi" w:cstheme="minorHAnsi"/>
-          <w:sz w:val="22"/>
-          <w:szCs w:val="22"/>
-        </w:rPr>
-        <w:t xml:space="preserve"> </w:t>
-      </w:r>
-      <w:r>
-        <w:rPr>
-          <w:rFonts w:asciiTheme="minorHAnsi" w:hAnsiTheme="minorHAnsi" w:cstheme="minorHAnsi"/>
-          <w:sz w:val="22"/>
-          <w:szCs w:val="22"/>
-        </w:rPr>
-        <w:t>estabe</w:t>
+        <w:t>o utilizados como padronizados contribuindo com a harmonização desses termos e</w:t>
+      </w:r>
+      <w:r>
+        <w:rPr>
+          <w:rFonts w:asciiTheme="minorHAnsi" w:hAnsiTheme="minorHAnsi" w:cstheme="minorHAnsi"/>
+          <w:sz w:val="22"/>
+          <w:szCs w:val="22"/>
+        </w:rPr>
+        <w:t xml:space="preserve"> estabe</w:t>
       </w:r>
       <w:r>
         <w:rPr>
@@ -1078,15 +1093,7 @@
           <w:sz w:val="22"/>
           <w:szCs w:val="22"/>
         </w:rPr>
-        <w:t xml:space="preserve"> possíveis erros na administração dos mesmos</w:t>
-      </w:r>
-      <w:r>
-        <w:rPr>
-          <w:rFonts w:asciiTheme="minorHAnsi" w:hAnsiTheme="minorHAnsi" w:cstheme="minorHAnsi"/>
-          <w:sz w:val="22"/>
-          <w:szCs w:val="22"/>
-        </w:rPr>
-        <w:t xml:space="preserve"> na população. </w:t>
+        <w:t xml:space="preserve"> possíveis erros na administração dos mesmos na população. </w:t>
       </w:r>
     </w:p>
     <w:p>
@@ -1239,7 +1246,25 @@
           <w:szCs w:val="22"/>
           <w:shd w:val="clear" w:color="auto" w:fill="FFFFFF"/>
         </w:rPr>
-        <w:t>Primeiramente, para a construção do mapa conceitual foi realizada a coleta das listas dos Imunobiológicos realizada em três diferentes bases de dados:</w:t>
+        <w:t>Primeiramente, para a construção do mapa conceitual foi rea</w:t>
+      </w:r>
+      <w:r>
+        <w:rPr>
+          <w:rFonts w:asciiTheme="minorHAnsi" w:hAnsiTheme="minorHAnsi" w:cstheme="minorHAnsi"/>
+          <w:sz w:val="22"/>
+          <w:szCs w:val="22"/>
+          <w:shd w:val="clear" w:color="auto" w:fill="FFFFFF"/>
+        </w:rPr>
+        <w:t>lizada a coleta das listas dos i</w:t>
+      </w:r>
+      <w:r>
+        <w:rPr>
+          <w:rFonts w:asciiTheme="minorHAnsi" w:hAnsiTheme="minorHAnsi" w:cstheme="minorHAnsi"/>
+          <w:sz w:val="22"/>
+          <w:szCs w:val="22"/>
+          <w:shd w:val="clear" w:color="auto" w:fill="FFFFFF"/>
+        </w:rPr>
+        <w:t>munobiológicos realizada em três diferentes bases de dados:</w:t>
       </w:r>
       <w:r>
         <w:rPr>
@@ -2022,6 +2047,16 @@
     </w:p>
     <w:p>
       <w:pPr>
+        <w:spacing w:after="0" w:line="360" w:lineRule="auto"/>
+        <w:contextualSpacing/>
+        <w:jc w:val="both"/>
+        <w:rPr>
+          <w:rFonts w:cstheme="minorHAnsi"/>
+        </w:rPr>
+      </w:pPr>
+    </w:p>
+    <w:p>
+      <w:pPr>
         <w:pStyle w:val="Legenda"/>
         <w:ind w:firstLine="0"/>
         <w:rPr>
@@ -2039,6 +2074,7 @@
           <w:sz w:val="22"/>
           <w:szCs w:val="22"/>
         </w:rPr>
+        <w:lastRenderedPageBreak/>
         <w:t>Quadro 1 -</w:t>
       </w:r>
       <w:r>
@@ -2094,7 +2130,6 @@
                 <w:color w:val="212529"/>
                 <w:shd w:val="clear" w:color="auto" w:fill="FFFFFF"/>
               </w:rPr>
-              <w:lastRenderedPageBreak/>
               <w:t>Grau de equivalência</w:t>
             </w:r>
           </w:p>
@@ -2449,22 +2484,6 @@
         </w:rPr>
         <w:t>. O quadro abaixo detalha este requisito.</w:t>
       </w:r>
-    </w:p>
-    <w:p>
-      <w:pPr>
-        <w:jc w:val="both"/>
-        <w:rPr>
-          <w:rFonts w:cstheme="minorHAnsi"/>
-        </w:rPr>
-      </w:pPr>
-    </w:p>
-    <w:p>
-      <w:pPr>
-        <w:jc w:val="both"/>
-        <w:rPr>
-          <w:rFonts w:cstheme="minorHAnsi"/>
-        </w:rPr>
-      </w:pPr>
     </w:p>
     <w:p>
       <w:pPr>
@@ -4846,13 +4865,7 @@
         <w:jc w:val="both"/>
       </w:pPr>
       <w:r>
-        <w:t>Foram mapeados 1</w:t>
-      </w:r>
-      <w:r>
-        <w:t>03 termos</w:t>
-      </w:r>
-      <w:r>
-        <w:t xml:space="preserve"> da </w:t>
+        <w:t xml:space="preserve">Foram mapeados 103 termos da </w:t>
       </w:r>
       <w:r>
         <w:t>lista fonte</w:t>
@@ -4873,13 +4886,10 @@
         <w:t xml:space="preserve"> PEC. </w:t>
       </w:r>
       <w:r>
-        <w:t>C</w:t>
-      </w:r>
-      <w:r>
-        <w:t xml:space="preserve">erca </w:t>
-      </w:r>
-      <w:r>
-        <w:t xml:space="preserve">de </w:t>
+        <w:t>Prevaleceu cerca de</w:t>
+      </w:r>
+      <w:r>
+        <w:t xml:space="preserve"> </w:t>
       </w:r>
       <w:r>
         <w:rPr>
@@ -4918,13 +4928,13 @@
         <w:rPr>
           <w:rFonts w:cstheme="minorHAnsi"/>
         </w:rPr>
-        <w:t>da DCB possui</w:t>
-      </w:r>
-      <w:r>
-        <w:rPr>
-          <w:rFonts w:cstheme="minorHAnsi"/>
-        </w:rPr>
-        <w:t>u</w:t>
+        <w:t xml:space="preserve">da DCB </w:t>
+      </w:r>
+      <w:r>
+        <w:rPr>
+          <w:rFonts w:cstheme="minorHAnsi"/>
+        </w:rPr>
+        <w:t>com</w:t>
       </w:r>
       <w:r>
         <w:rPr>
@@ -4939,10 +4949,7 @@
         <w:t xml:space="preserve"> l</w:t>
       </w:r>
       <w:r>
-        <w:t>éxica e conceitual</w:t>
-      </w:r>
-      <w:r>
-        <w:t xml:space="preserve">. Já o mapeamento da </w:t>
+        <w:t xml:space="preserve">éxica e conceitual. Já o mapeamento da </w:t>
       </w:r>
       <w:r>
         <w:t xml:space="preserve">lista fonte </w:t>
@@ -4951,13 +4958,22 @@
         <w:t>RNDS para a lista alvo PEC</w:t>
       </w:r>
       <w:r>
-        <w:t xml:space="preserve"> cerca de 30,1% termos foram classificados com grau de equivalência 4, ou seja, </w:t>
+        <w:t xml:space="preserve"> </w:t>
+      </w:r>
+      <w:r>
+        <w:t xml:space="preserve">dominou em torno de </w:t>
+      </w:r>
+      <w:r>
+        <w:t xml:space="preserve">30,1% termos classificados com grau de equivalência 4, ou seja, </w:t>
       </w:r>
       <w:r>
         <w:t xml:space="preserve">o conceito fonte é mais restrito e tem mais significado específico que o conceito/termo alvo. </w:t>
       </w:r>
       <w:r>
         <w:t>Portanto a lista da DCB possui maior equivalência para a lista da RNDS quando comparada a lista do PEC</w:t>
+      </w:r>
+      <w:r>
+        <w:t>.</w:t>
       </w:r>
       <w:r>
         <w:t xml:space="preserve"> </w:t>
@@ -4989,13 +5005,44 @@
         <w:t xml:space="preserve"> possuir alguns termos repetidos, com siglas diferentes e nomenclaturas com grafias diferentes a cardinalidade prevaleceu de 1..1 nos mapeamentos para as listas alvo DCB e PEC, com 86% e 97,6% respectivamente.</w:t>
       </w:r>
       <w:r>
-        <w:t xml:space="preserve"> Em torno de 13% a cardinalidade prevaleceu de *..1 no mapeamento para lista alvo DCB, pode-se </w:t>
-      </w:r>
-      <w:r>
-        <w:t xml:space="preserve">inferir que tais situações decorrem da ausência de uma </w:t>
-      </w:r>
-      <w:r>
-        <w:t xml:space="preserve">política de governança de dados. </w:t>
+        <w:t xml:space="preserve"> Em torno de 13% a cardinalidade prevaleceu de *..1 no mapeamento para lista alvo DCB, pode-se inferir que tais situações decorrem da ausência de uma p</w:t>
+      </w:r>
+      <w:r>
+        <w:t>olítica de governança de dado</w:t>
+      </w:r>
+      <w:r>
+        <w:t>s</w:t>
+      </w:r>
+      <w:r>
+        <w:t xml:space="preserve"> e portanto, a </w:t>
+      </w:r>
+      <w:r>
+        <w:lastRenderedPageBreak/>
+        <w:t>necessidade de uma base naci</w:t>
+      </w:r>
+      <w:r>
+        <w:t>onal com e</w:t>
+      </w:r>
+      <w:r>
+        <w:t>strutura de governança bem defi</w:t>
+      </w:r>
+      <w:r>
+        <w:t>nida, de modo que seja garantido</w:t>
+      </w:r>
+      <w:r>
+        <w:t xml:space="preserve"> o ciclo de vida da informação </w:t>
+      </w:r>
+      <w:r>
+        <w:t xml:space="preserve">e segurança </w:t>
+      </w:r>
+      <w:r>
+        <w:t>na administração</w:t>
+      </w:r>
+      <w:r>
+        <w:t xml:space="preserve"> </w:t>
+      </w:r>
+      <w:r>
+        <w:t xml:space="preserve">dos imunobiológicos. </w:t>
       </w:r>
     </w:p>
     <w:p>
@@ -5006,7 +5053,6 @@
         <w:jc w:val="both"/>
       </w:pPr>
       <w:r>
-        <w:lastRenderedPageBreak/>
         <w:t>Visando uma harmonização</w:t>
       </w:r>
       <w:r>
@@ -5025,13 +5071,10 @@
         <w:t xml:space="preserve"> é</w:t>
       </w:r>
       <w:r>
-        <w:t xml:space="preserve"> recomendado,</w:t>
-      </w:r>
-      <w:r>
-        <w:t xml:space="preserve"> fundamental </w:t>
-      </w:r>
-      <w:r>
-        <w:t xml:space="preserve">e de extrema importância, que </w:t>
+        <w:t xml:space="preserve"> recomendado e fundamental</w:t>
+      </w:r>
+      <w:r>
+        <w:t xml:space="preserve">, que </w:t>
       </w:r>
       <w:r>
         <w:t>exista</w:t>
@@ -5090,55 +5133,39 @@
           <w:sz w:val="22"/>
           <w:szCs w:val="22"/>
         </w:rPr>
-        <w:t>À supertintendência de Responsabilidade Social do Hospital Sírio-Libanês, aos demais integrantes do projeto Promoção do Ambiente de Interconectividade em Saúde como apoio à Implementação da Estratégia de Saúde Digital para o Brasil</w:t>
-      </w:r>
-      <w:r>
-        <w:rPr>
-          <w:rFonts w:asciiTheme="minorHAnsi" w:hAnsiTheme="minorHAnsi" w:cstheme="minorHAnsi"/>
-          <w:sz w:val="22"/>
-          <w:szCs w:val="22"/>
-        </w:rPr>
-        <w:t>,</w:t>
-      </w:r>
-      <w:r>
-        <w:rPr>
-          <w:rFonts w:asciiTheme="minorHAnsi" w:hAnsiTheme="minorHAnsi" w:cstheme="minorHAnsi"/>
-          <w:sz w:val="22"/>
-          <w:szCs w:val="22"/>
-        </w:rPr>
-        <w:t xml:space="preserve"> à </w:t>
-      </w:r>
-      <w:r>
-        <w:rPr>
-          <w:rFonts w:asciiTheme="minorHAnsi" w:hAnsiTheme="minorHAnsi" w:cstheme="minorHAnsi"/>
-          <w:sz w:val="22"/>
-          <w:szCs w:val="22"/>
-        </w:rPr>
-        <w:t xml:space="preserve">Coordenação-Geral de Informação e Informática em Saúde – CGIIS do Ministério </w:t>
-      </w:r>
-      <w:r>
-        <w:rPr>
-          <w:rFonts w:asciiTheme="minorHAnsi" w:hAnsiTheme="minorHAnsi" w:cstheme="minorHAnsi"/>
-          <w:sz w:val="22"/>
-          <w:szCs w:val="22"/>
-        </w:rPr>
-        <w:t>pelo  apoio no desenvolvimento do projeto</w:t>
-      </w:r>
-      <w:r>
-        <w:rPr>
-          <w:rFonts w:asciiTheme="minorHAnsi" w:hAnsiTheme="minorHAnsi" w:cstheme="minorHAnsi"/>
-          <w:sz w:val="22"/>
-          <w:szCs w:val="22"/>
-        </w:rPr>
-        <w:t xml:space="preserve"> Proadi</w:t>
-      </w:r>
-      <w:r>
-        <w:rPr>
-          <w:rFonts w:asciiTheme="minorHAnsi" w:hAnsiTheme="minorHAnsi" w:cstheme="minorHAnsi"/>
-          <w:sz w:val="22"/>
-          <w:szCs w:val="22"/>
-        </w:rPr>
-        <w:t xml:space="preserve"> SUS</w:t>
+        <w:t>À supertintendência de Responsabilidade Social do Hospital Sírio-Libanês, aos demais integrantes do projeto Promoção do Ambiente de Interconectividade em Saúde como apoio à Implementação da Estratégia de Saúde Digital para o Brasil, à Coordenação-Geral de Informação e Informática em Saúde – CGIIS do Ministério pelo  apoio no desenvolvimento do projeto</w:t>
+      </w:r>
+      <w:r>
+        <w:rPr>
+          <w:rFonts w:asciiTheme="minorHAnsi" w:hAnsiTheme="minorHAnsi" w:cstheme="minorHAnsi"/>
+          <w:sz w:val="22"/>
+          <w:szCs w:val="22"/>
+        </w:rPr>
+        <w:t xml:space="preserve"> P</w:t>
+      </w:r>
+      <w:r>
+        <w:rPr>
+          <w:rFonts w:asciiTheme="minorHAnsi" w:hAnsiTheme="minorHAnsi" w:cstheme="minorHAnsi"/>
+          <w:sz w:val="22"/>
+          <w:szCs w:val="22"/>
+        </w:rPr>
+        <w:t>ROADI</w:t>
+      </w:r>
+      <w:r>
+        <w:rPr>
+          <w:rFonts w:asciiTheme="minorHAnsi" w:hAnsiTheme="minorHAnsi" w:cstheme="minorHAnsi"/>
+          <w:sz w:val="22"/>
+          <w:szCs w:val="22"/>
+        </w:rPr>
+        <w:t>-</w:t>
+      </w:r>
+      <w:r>
+        <w:rPr>
+          <w:rFonts w:asciiTheme="minorHAnsi" w:hAnsiTheme="minorHAnsi" w:cstheme="minorHAnsi"/>
+          <w:sz w:val="22"/>
+          <w:szCs w:val="22"/>
+        </w:rPr>
+        <w:t>SUS</w:t>
       </w:r>
       <w:r>
         <w:rPr>
@@ -5148,15 +5175,6 @@
         </w:rPr>
         <w:t>.</w:t>
       </w:r>
-    </w:p>
-    <w:p>
-      <w:pPr>
-        <w:pStyle w:val="DBodyText"/>
-        <w:spacing w:before="0" w:after="0"/>
-        <w:rPr>
-          <w:rFonts w:cstheme="minorHAnsi"/>
-        </w:rPr>
-      </w:pPr>
     </w:p>
     <w:p>
       <w:pPr>
@@ -5629,7 +5647,15 @@
           <w:rFonts w:cstheme="minorHAnsi"/>
           <w:shd w:val="clear" w:color="auto" w:fill="FFFFFF"/>
         </w:rPr>
-        <w:t xml:space="preserve">Acesso em 02 de fevereiro de 2023. Disponível em: </w:t>
+        <w:t xml:space="preserve">Acesso em 02 de fevereiro de </w:t>
+      </w:r>
+      <w:r>
+        <w:rPr>
+          <w:rFonts w:cstheme="minorHAnsi"/>
+          <w:shd w:val="clear" w:color="auto" w:fill="FFFFFF"/>
+        </w:rPr>
+        <w:lastRenderedPageBreak/>
+        <w:t xml:space="preserve">2023. Disponível em: </w:t>
       </w:r>
       <w:hyperlink r:id="rId29" w:history="1">
         <w:r>
@@ -5648,22 +5674,6 @@
         </w:rPr>
         <w:t>.</w:t>
       </w:r>
-    </w:p>
-    <w:p>
-      <w:pPr>
-        <w:pStyle w:val="PargrafodaLista"/>
-        <w:widowControl w:val="0"/>
-        <w:autoSpaceDE w:val="0"/>
-        <w:autoSpaceDN w:val="0"/>
-        <w:spacing w:after="0" w:line="360" w:lineRule="auto"/>
-        <w:ind w:left="357"/>
-        <w:jc w:val="both"/>
-        <w:rPr>
-          <w:rFonts w:cs="Arial"/>
-          <w:color w:val="0563C1" w:themeColor="hyperlink"/>
-          <w:u w:val="single"/>
-        </w:rPr>
-      </w:pPr>
     </w:p>
     <w:sectPr>
       <w:pgSz w:w="11906" w:h="16838"/>

</xml_diff>